<commit_message>
updated getters and setters types
</commit_message>
<xml_diff>
--- a/P2-Inheritance.docx
+++ b/P2-Inheritance.docx
@@ -187,35 +187,7 @@
           <w:sz w:val="24"/>
           <w:szCs w:val="24"/>
         </w:rPr>
-        <w:t>Version Date: 0</w:t>
-      </w:r>
-      <w:r>
-        <w:rPr>
-          <w:sz w:val="24"/>
-          <w:szCs w:val="24"/>
-        </w:rPr>
-        <w:t>6</w:t>
-      </w:r>
-      <w:r>
-        <w:rPr>
-          <w:sz w:val="24"/>
-          <w:szCs w:val="24"/>
-        </w:rPr>
-        <w:t>/</w:t>
-      </w:r>
-      <w:r>
-        <w:rPr>
-          <w:sz w:val="24"/>
-          <w:szCs w:val="24"/>
-        </w:rPr>
-        <w:t>06</w:t>
-      </w:r>
-      <w:r>
-        <w:rPr>
-          <w:sz w:val="24"/>
-          <w:szCs w:val="24"/>
-        </w:rPr>
-        <w:t>/2025</w:t>
+        <w:t>Version Date: 06/06/2025</w:t>
       </w:r>
     </w:p>
     <w:p>
@@ -965,12 +937,25 @@
       </w:r>
     </w:p>
     <w:p>
-      <w:pPr>
-        <w:rPr>
-          <w:sz w:val="20"/>
-          <w:szCs w:val="20"/>
-        </w:rPr>
-      </w:pPr>
+      <w:hyperlink r:id="rId4" w:history="1">
+        <w:r>
+          <w:rPr>
+            <w:rStyle w:val="Hyperlink"/>
+          </w:rPr>
+          <w:t>https://github.com/JSimonin1/P2---</w:t>
+        </w:r>
+        <w:proofErr w:type="spellStart"/>
+        <w:r>
+          <w:rPr>
+            <w:rStyle w:val="Hyperlink"/>
+          </w:rPr>
+          <w:t>Inheritance.git</w:t>
+        </w:r>
+        <w:proofErr w:type="spellEnd"/>
+      </w:hyperlink>
+      <w:r>
+        <w:t xml:space="preserve"> </w:t>
+      </w:r>
     </w:p>
     <w:p>
       <w:pPr>
@@ -1075,7 +1060,13 @@
         <w:t>like</w:t>
       </w:r>
       <w:r>
-        <w:t xml:space="preserve"> that of a tutor. It gave me advice when I asked for it and showed how to fix problems in a way that I could learn from and apply myself during future code. I estimate about 25% of this program was supported by </w:t>
+        <w:t xml:space="preserve"> that of a tutor. It gave me advice when I asked for it and showed how to fix problems in a way that I could learn from and apply myself during future code. I estimate about 2</w:t>
+      </w:r>
+      <w:r>
+        <w:t>0</w:t>
+      </w:r>
+      <w:r>
+        <w:t xml:space="preserve">% of this program was supported by </w:t>
       </w:r>
       <w:proofErr w:type="gramStart"/>
       <w:r>
@@ -1089,7 +1080,13 @@
       </w:r>
       <w:proofErr w:type="gramEnd"/>
       <w:r>
-        <w:t xml:space="preserve"> explanations and debugging suggestions. The remaining 75% of the work was my own including coding design </w:t>
+        <w:t xml:space="preserve"> explanations and debugging suggestions. The remaining </w:t>
+      </w:r>
+      <w:r>
+        <w:t>80</w:t>
+      </w:r>
+      <w:r>
+        <w:t xml:space="preserve">% of the work was my own including coding design </w:t>
       </w:r>
       <w:r>
         <w:t>choices,</w:t>
@@ -1537,6 +1534,7 @@
       </w:pPr>
       <w:r>
         <w:rPr>
+          <w:noProof/>
           <w:sz w:val="20"/>
         </w:rPr>
         <w:drawing>
@@ -1555,7 +1553,7 @@
                     <pic:cNvPicPr/>
                   </pic:nvPicPr>
                   <pic:blipFill>
-                    <a:blip r:embed="rId4"/>
+                    <a:blip r:embed="rId5"/>
                     <a:stretch>
                       <a:fillRect/>
                     </a:stretch>
@@ -2010,6 +2008,7 @@
       </w:pPr>
       <w:r>
         <w:rPr>
+          <w:noProof/>
           <w:color w:val="00B0F0"/>
           <w:sz w:val="32"/>
           <w:szCs w:val="32"/>
@@ -2030,7 +2029,7 @@
                     <pic:cNvPicPr/>
                   </pic:nvPicPr>
                   <pic:blipFill>
-                    <a:blip r:embed="rId5"/>
+                    <a:blip r:embed="rId6"/>
                     <a:stretch>
                       <a:fillRect/>
                     </a:stretch>
@@ -2079,6 +2078,7 @@
       </w:pPr>
       <w:r>
         <w:rPr>
+          <w:noProof/>
           <w:color w:val="00B0F0"/>
           <w:sz w:val="32"/>
           <w:szCs w:val="32"/>
@@ -2099,7 +2099,7 @@
                     <pic:cNvPicPr/>
                   </pic:nvPicPr>
                   <pic:blipFill>
-                    <a:blip r:embed="rId6"/>
+                    <a:blip r:embed="rId7"/>
                     <a:stretch>
                       <a:fillRect/>
                     </a:stretch>
@@ -2148,6 +2148,7 @@
       </w:pPr>
       <w:r>
         <w:rPr>
+          <w:noProof/>
           <w:color w:val="00B0F0"/>
           <w:sz w:val="32"/>
           <w:szCs w:val="32"/>
@@ -2168,7 +2169,7 @@
                     <pic:cNvPicPr/>
                   </pic:nvPicPr>
                   <pic:blipFill>
-                    <a:blip r:embed="rId7"/>
+                    <a:blip r:embed="rId8"/>
                     <a:stretch>
                       <a:fillRect/>
                     </a:stretch>
@@ -2217,6 +2218,7 @@
       </w:pPr>
       <w:r>
         <w:rPr>
+          <w:noProof/>
           <w:color w:val="00B0F0"/>
           <w:sz w:val="32"/>
           <w:szCs w:val="32"/>
@@ -2237,7 +2239,7 @@
                     <pic:cNvPicPr/>
                   </pic:nvPicPr>
                   <pic:blipFill>
-                    <a:blip r:embed="rId8"/>
+                    <a:blip r:embed="rId9"/>
                     <a:stretch>
                       <a:fillRect/>
                     </a:stretch>
@@ -2267,6 +2269,7 @@
       </w:r>
       <w:r>
         <w:rPr>
+          <w:noProof/>
           <w:color w:val="00B0F0"/>
           <w:sz w:val="32"/>
           <w:szCs w:val="32"/>
@@ -2287,7 +2290,7 @@
                     <pic:cNvPicPr/>
                   </pic:nvPicPr>
                   <pic:blipFill>
-                    <a:blip r:embed="rId9"/>
+                    <a:blip r:embed="rId10"/>
                     <a:stretch>
                       <a:fillRect/>
                     </a:stretch>
@@ -2929,6 +2932,7 @@
   <w:style w:type="character" w:default="1" w:styleId="DefaultParagraphFont">
     <w:name w:val="Default Paragraph Font"/>
     <w:uiPriority w:val="1"/>
+    <w:semiHidden/>
     <w:unhideWhenUsed/>
   </w:style>
   <w:style w:type="table" w:default="1" w:styleId="TableNormal">
@@ -3266,6 +3270,29 @@
       </w:tblBorders>
     </w:tblPr>
   </w:style>
+  <w:style w:type="character" w:styleId="Hyperlink">
+    <w:name w:val="Hyperlink"/>
+    <w:basedOn w:val="DefaultParagraphFont"/>
+    <w:uiPriority w:val="99"/>
+    <w:unhideWhenUsed/>
+    <w:rsid w:val="00E73137"/>
+    <w:rPr>
+      <w:color w:val="467886" w:themeColor="hyperlink"/>
+      <w:u w:val="single"/>
+    </w:rPr>
+  </w:style>
+  <w:style w:type="character" w:styleId="UnresolvedMention">
+    <w:name w:val="Unresolved Mention"/>
+    <w:basedOn w:val="DefaultParagraphFont"/>
+    <w:uiPriority w:val="99"/>
+    <w:semiHidden/>
+    <w:unhideWhenUsed/>
+    <w:rsid w:val="00E73137"/>
+    <w:rPr>
+      <w:color w:val="605E5C"/>
+      <w:shd w:val="clear" w:color="auto" w:fill="E1DFDD"/>
+    </w:rPr>
+  </w:style>
 </w:styles>
 </file>
 

</xml_diff>